<commit_message>
Mogućnost otkazivanja Premium paketa premještena u Premium korisnike
</commit_message>
<xml_diff>
--- a/Dokumentacija/Dokumentacija.docx
+++ b/Dokumentacija/Dokumentacija.docx
@@ -2340,47 +2340,27 @@
           <w:sz w:val="24"/>
           <w:szCs w:val="24"/>
         </w:rPr>
-        <w:t>Mogućnost</w:t>
-      </w:r>
-      <w:proofErr w:type="spellEnd"/>
-      <w:r>
-        <w:rPr>
-          <w:rFonts w:ascii="Segoe UI" w:eastAsia="Times New Roman" w:hAnsi="Segoe UI" w:cs="Segoe UI"/>
-          <w:color w:val="24292E"/>
-          <w:sz w:val="24"/>
-          <w:szCs w:val="24"/>
-        </w:rPr>
-        <w:t xml:space="preserve"> </w:t>
-      </w:r>
-      <w:proofErr w:type="spellStart"/>
-      <w:r>
-        <w:rPr>
-          <w:rFonts w:ascii="Segoe UI" w:eastAsia="Times New Roman" w:hAnsi="Segoe UI" w:cs="Segoe UI"/>
-          <w:color w:val="24292E"/>
-          <w:sz w:val="24"/>
-          <w:szCs w:val="24"/>
-        </w:rPr>
-        <w:t>otkazivanja</w:t>
-      </w:r>
-      <w:proofErr w:type="spellEnd"/>
-      <w:r>
-        <w:rPr>
-          <w:rFonts w:ascii="Segoe UI" w:eastAsia="Times New Roman" w:hAnsi="Segoe UI" w:cs="Segoe UI"/>
-          <w:color w:val="24292E"/>
-          <w:sz w:val="24"/>
-          <w:szCs w:val="24"/>
-        </w:rPr>
-        <w:t xml:space="preserve"> Premium </w:t>
-      </w:r>
-      <w:proofErr w:type="spellStart"/>
-      <w:r>
-        <w:rPr>
-          <w:rFonts w:ascii="Segoe UI" w:eastAsia="Times New Roman" w:hAnsi="Segoe UI" w:cs="Segoe UI"/>
-          <w:color w:val="24292E"/>
-          <w:sz w:val="24"/>
-          <w:szCs w:val="24"/>
-        </w:rPr>
-        <w:t>paketa</w:t>
+        <w:t>Pregled</w:t>
+      </w:r>
+      <w:proofErr w:type="spellEnd"/>
+      <w:r>
+        <w:rPr>
+          <w:rFonts w:ascii="Segoe UI" w:eastAsia="Times New Roman" w:hAnsi="Segoe UI" w:cs="Segoe UI"/>
+          <w:color w:val="24292E"/>
+          <w:sz w:val="24"/>
+          <w:szCs w:val="24"/>
+        </w:rPr>
+        <w:t xml:space="preserve"> </w:t>
+      </w:r>
+      <w:proofErr w:type="spellStart"/>
+      <w:r>
+        <w:rPr>
+          <w:rFonts w:ascii="Segoe UI" w:eastAsia="Times New Roman" w:hAnsi="Segoe UI" w:cs="Segoe UI"/>
+          <w:color w:val="24292E"/>
+          <w:sz w:val="24"/>
+          <w:szCs w:val="24"/>
+        </w:rPr>
+        <w:t>rezultata</w:t>
       </w:r>
       <w:proofErr w:type="spellEnd"/>
     </w:p>
@@ -2407,27 +2387,67 @@
           <w:sz w:val="24"/>
           <w:szCs w:val="24"/>
         </w:rPr>
-        <w:t>Pregled</w:t>
-      </w:r>
-      <w:proofErr w:type="spellEnd"/>
-      <w:r>
-        <w:rPr>
-          <w:rFonts w:ascii="Segoe UI" w:eastAsia="Times New Roman" w:hAnsi="Segoe UI" w:cs="Segoe UI"/>
-          <w:color w:val="24292E"/>
-          <w:sz w:val="24"/>
-          <w:szCs w:val="24"/>
-        </w:rPr>
-        <w:t xml:space="preserve"> </w:t>
-      </w:r>
-      <w:proofErr w:type="spellStart"/>
-      <w:r>
-        <w:rPr>
-          <w:rFonts w:ascii="Segoe UI" w:eastAsia="Times New Roman" w:hAnsi="Segoe UI" w:cs="Segoe UI"/>
-          <w:color w:val="24292E"/>
-          <w:sz w:val="24"/>
-          <w:szCs w:val="24"/>
-        </w:rPr>
-        <w:t>rezultata</w:t>
+        <w:t>Mogućnost</w:t>
+      </w:r>
+      <w:proofErr w:type="spellEnd"/>
+      <w:r>
+        <w:rPr>
+          <w:rFonts w:ascii="Segoe UI" w:eastAsia="Times New Roman" w:hAnsi="Segoe UI" w:cs="Segoe UI"/>
+          <w:color w:val="24292E"/>
+          <w:sz w:val="24"/>
+          <w:szCs w:val="24"/>
+        </w:rPr>
+        <w:t xml:space="preserve"> </w:t>
+      </w:r>
+      <w:proofErr w:type="spellStart"/>
+      <w:r>
+        <w:rPr>
+          <w:rFonts w:ascii="Segoe UI" w:eastAsia="Times New Roman" w:hAnsi="Segoe UI" w:cs="Segoe UI"/>
+          <w:color w:val="24292E"/>
+          <w:sz w:val="24"/>
+          <w:szCs w:val="24"/>
+        </w:rPr>
+        <w:t>pretrage</w:t>
+      </w:r>
+      <w:proofErr w:type="spellEnd"/>
+      <w:r>
+        <w:rPr>
+          <w:rFonts w:ascii="Segoe UI" w:eastAsia="Times New Roman" w:hAnsi="Segoe UI" w:cs="Segoe UI"/>
+          <w:color w:val="24292E"/>
+          <w:sz w:val="24"/>
+          <w:szCs w:val="24"/>
+        </w:rPr>
+        <w:t xml:space="preserve"> </w:t>
+      </w:r>
+      <w:proofErr w:type="spellStart"/>
+      <w:r>
+        <w:rPr>
+          <w:rFonts w:ascii="Segoe UI" w:eastAsia="Times New Roman" w:hAnsi="Segoe UI" w:cs="Segoe UI"/>
+          <w:color w:val="24292E"/>
+          <w:sz w:val="24"/>
+          <w:szCs w:val="24"/>
+        </w:rPr>
+        <w:t>po</w:t>
+      </w:r>
+      <w:proofErr w:type="spellEnd"/>
+      <w:r>
+        <w:rPr>
+          <w:rFonts w:ascii="Segoe UI" w:eastAsia="Times New Roman" w:hAnsi="Segoe UI" w:cs="Segoe UI"/>
+          <w:color w:val="24292E"/>
+          <w:sz w:val="24"/>
+          <w:szCs w:val="24"/>
+        </w:rPr>
+        <w:t xml:space="preserve"> </w:t>
+      </w:r>
+      <w:proofErr w:type="spellStart"/>
+      <w:r>
+        <w:rPr>
+          <w:rFonts w:ascii="Segoe UI" w:eastAsia="Times New Roman" w:hAnsi="Segoe UI" w:cs="Segoe UI"/>
+          <w:color w:val="24292E"/>
+          <w:sz w:val="24"/>
+          <w:szCs w:val="24"/>
+        </w:rPr>
+        <w:t>filterima</w:t>
       </w:r>
       <w:proofErr w:type="spellEnd"/>
     </w:p>
@@ -2454,93 +2474,6 @@
           <w:sz w:val="24"/>
           <w:szCs w:val="24"/>
         </w:rPr>
-        <w:t>Mogućnost</w:t>
-      </w:r>
-      <w:proofErr w:type="spellEnd"/>
-      <w:r>
-        <w:rPr>
-          <w:rFonts w:ascii="Segoe UI" w:eastAsia="Times New Roman" w:hAnsi="Segoe UI" w:cs="Segoe UI"/>
-          <w:color w:val="24292E"/>
-          <w:sz w:val="24"/>
-          <w:szCs w:val="24"/>
-        </w:rPr>
-        <w:t xml:space="preserve"> </w:t>
-      </w:r>
-      <w:proofErr w:type="spellStart"/>
-      <w:r>
-        <w:rPr>
-          <w:rFonts w:ascii="Segoe UI" w:eastAsia="Times New Roman" w:hAnsi="Segoe UI" w:cs="Segoe UI"/>
-          <w:color w:val="24292E"/>
-          <w:sz w:val="24"/>
-          <w:szCs w:val="24"/>
-        </w:rPr>
-        <w:t>pretrage</w:t>
-      </w:r>
-      <w:proofErr w:type="spellEnd"/>
-      <w:r>
-        <w:rPr>
-          <w:rFonts w:ascii="Segoe UI" w:eastAsia="Times New Roman" w:hAnsi="Segoe UI" w:cs="Segoe UI"/>
-          <w:color w:val="24292E"/>
-          <w:sz w:val="24"/>
-          <w:szCs w:val="24"/>
-        </w:rPr>
-        <w:t xml:space="preserve"> </w:t>
-      </w:r>
-      <w:proofErr w:type="spellStart"/>
-      <w:r>
-        <w:rPr>
-          <w:rFonts w:ascii="Segoe UI" w:eastAsia="Times New Roman" w:hAnsi="Segoe UI" w:cs="Segoe UI"/>
-          <w:color w:val="24292E"/>
-          <w:sz w:val="24"/>
-          <w:szCs w:val="24"/>
-        </w:rPr>
-        <w:t>po</w:t>
-      </w:r>
-      <w:proofErr w:type="spellEnd"/>
-      <w:r>
-        <w:rPr>
-          <w:rFonts w:ascii="Segoe UI" w:eastAsia="Times New Roman" w:hAnsi="Segoe UI" w:cs="Segoe UI"/>
-          <w:color w:val="24292E"/>
-          <w:sz w:val="24"/>
-          <w:szCs w:val="24"/>
-        </w:rPr>
-        <w:t xml:space="preserve"> </w:t>
-      </w:r>
-      <w:proofErr w:type="spellStart"/>
-      <w:r>
-        <w:rPr>
-          <w:rFonts w:ascii="Segoe UI" w:eastAsia="Times New Roman" w:hAnsi="Segoe UI" w:cs="Segoe UI"/>
-          <w:color w:val="24292E"/>
-          <w:sz w:val="24"/>
-          <w:szCs w:val="24"/>
-        </w:rPr>
-        <w:t>filterima</w:t>
-      </w:r>
-      <w:proofErr w:type="spellEnd"/>
-    </w:p>
-    <w:p>
-      <w:pPr>
-        <w:numPr>
-          <w:ilvl w:val="0"/>
-          <w:numId w:val="3"/>
-        </w:numPr>
-        <w:shd w:val="clear" w:color="auto" w:fill="FFFFFF"/>
-        <w:spacing w:before="60" w:after="100" w:afterAutospacing="1" w:line="240" w:lineRule="auto"/>
-        <w:rPr>
-          <w:rFonts w:ascii="Segoe UI" w:eastAsia="Times New Roman" w:hAnsi="Segoe UI" w:cs="Segoe UI"/>
-          <w:color w:val="24292E"/>
-          <w:sz w:val="24"/>
-          <w:szCs w:val="24"/>
-        </w:rPr>
-      </w:pPr>
-      <w:proofErr w:type="spellStart"/>
-      <w:r>
-        <w:rPr>
-          <w:rFonts w:ascii="Segoe UI" w:eastAsia="Times New Roman" w:hAnsi="Segoe UI" w:cs="Segoe UI"/>
-          <w:color w:val="24292E"/>
-          <w:sz w:val="24"/>
-          <w:szCs w:val="24"/>
-        </w:rPr>
         <w:t>Dobijanje</w:t>
       </w:r>
       <w:proofErr w:type="spellEnd"/>
@@ -3205,6 +3138,82 @@
           <w:szCs w:val="24"/>
         </w:rPr>
         <w:t>utakmice</w:t>
+      </w:r>
+      <w:proofErr w:type="spellEnd"/>
+    </w:p>
+    <w:p>
+      <w:pPr>
+        <w:numPr>
+          <w:ilvl w:val="0"/>
+          <w:numId w:val="4"/>
+        </w:numPr>
+        <w:shd w:val="clear" w:color="auto" w:fill="FFFFFF"/>
+        <w:spacing w:before="60" w:after="100" w:afterAutospacing="1" w:line="240" w:lineRule="auto"/>
+        <w:rPr>
+          <w:rFonts w:ascii="Segoe UI" w:eastAsia="Times New Roman" w:hAnsi="Segoe UI" w:cs="Segoe UI"/>
+          <w:color w:val="24292E"/>
+          <w:sz w:val="24"/>
+          <w:szCs w:val="24"/>
+        </w:rPr>
+      </w:pPr>
+      <w:proofErr w:type="spellStart"/>
+      <w:r>
+        <w:rPr>
+          <w:rFonts w:ascii="Segoe UI" w:eastAsia="Times New Roman" w:hAnsi="Segoe UI" w:cs="Segoe UI"/>
+          <w:color w:val="24292E"/>
+          <w:sz w:val="24"/>
+          <w:szCs w:val="24"/>
+        </w:rPr>
+        <w:t>Mogućnost</w:t>
+      </w:r>
+      <w:proofErr w:type="spellEnd"/>
+      <w:r>
+        <w:rPr>
+          <w:rFonts w:ascii="Segoe UI" w:eastAsia="Times New Roman" w:hAnsi="Segoe UI" w:cs="Segoe UI"/>
+          <w:color w:val="24292E"/>
+          <w:sz w:val="24"/>
+          <w:szCs w:val="24"/>
+        </w:rPr>
+        <w:t xml:space="preserve"> </w:t>
+      </w:r>
+      <w:proofErr w:type="spellStart"/>
+      <w:r>
+        <w:rPr>
+          <w:rFonts w:ascii="Segoe UI" w:eastAsia="Times New Roman" w:hAnsi="Segoe UI" w:cs="Segoe UI"/>
+          <w:color w:val="24292E"/>
+          <w:sz w:val="24"/>
+          <w:szCs w:val="24"/>
+        </w:rPr>
+        <w:t>otkazivanja</w:t>
+      </w:r>
+      <w:proofErr w:type="spellEnd"/>
+      <w:r>
+        <w:rPr>
+          <w:rFonts w:ascii="Segoe UI" w:eastAsia="Times New Roman" w:hAnsi="Segoe UI" w:cs="Segoe UI"/>
+          <w:color w:val="24292E"/>
+          <w:sz w:val="24"/>
+          <w:szCs w:val="24"/>
+        </w:rPr>
+        <w:t xml:space="preserve"> </w:t>
+      </w:r>
+      <w:r>
+        <w:rPr>
+          <w:rFonts w:ascii="Segoe UI" w:eastAsia="Times New Roman" w:hAnsi="Segoe UI" w:cs="Segoe UI"/>
+          <w:color w:val="24292E"/>
+          <w:sz w:val="24"/>
+          <w:szCs w:val="24"/>
+        </w:rPr>
+        <w:t xml:space="preserve">Premium </w:t>
+      </w:r>
+      <w:proofErr w:type="spellStart"/>
+      <w:r>
+        <w:rPr>
+          <w:rFonts w:ascii="Segoe UI" w:eastAsia="Times New Roman" w:hAnsi="Segoe UI" w:cs="Segoe UI"/>
+          <w:color w:val="24292E"/>
+          <w:sz w:val="24"/>
+          <w:szCs w:val="24"/>
+        </w:rPr>
+        <w:t>paketa</w:t>
       </w:r>
       <w:bookmarkStart w:id="0" w:name="_GoBack"/>
       <w:bookmarkEnd w:id="0"/>

</xml_diff>